<commit_message>
add phase 2 for project
</commit_message>
<xml_diff>
--- a/project/proposal.docx
+++ b/project/proposal.docx
@@ -2172,7 +2172,7 @@
           <w14:ligatures w14:val="none"/>
         </w:rPr>
         <w:br/>
-        <w:t>6 asset classes (stocks, bonds, cash, gold, commodities, crypto), discrete market regimes, stochastic income, transaction costs, and portfolio constraints. The MDP is simulated and solved using reinforcement learning to overcome dimensionality.</w:t>
+        <w:t>3 asset classes (stocks, bonds, cash) with discretized or coarsely gridded portfolio weights, discrete market regimes (bear/normal/bull), simplified stochastic income, and a simple simulated regime process. The MDP is solved using reinforcement learning with function approximation, and learned policies are compared against the DP baseline and standard benchmarks (e.g., fixed allocation, glidepath) to demonstrate the value of the approach.</w:t>
       </w:r>
     </w:p>
     <w:p>
@@ -2197,15 +2197,13 @@
       </w:pPr>
       <w:r>
         <w:rPr>
-          <w:rStyle w:val="s1"/>
-          <w:rFonts w:eastAsiaTheme="majorEastAsia"/>
           <w:b/>
           <w:bCs/>
         </w:rPr>
-        <w:t>Asset universe (6 classes):</w:t>
-      </w:r>
-      <w:r>
-        <w:t xml:space="preserve"> stocks, bonds, cash, gold, commodities, crypto.</w:t>
+        <w:t>Asset universe (3 classes):</w:t>
+      </w:r>
+      <w:r>
+        <w:t xml:space="preserve"> stocks, bonds, cash — same assets as Phase 2 to enable direct DP vs RL comparison.</w:t>
       </w:r>
     </w:p>
     <w:p>
@@ -2218,15 +2216,14 @@
       </w:pPr>
       <w:r>
         <w:rPr>
-          <w:rStyle w:val="s1"/>
-          <w:rFonts w:eastAsiaTheme="majorEastAsia"/>
           <w:b/>
           <w:bCs/>
         </w:rPr>
+        <w:lastRenderedPageBreak/>
         <w:t>Market regimes:</w:t>
       </w:r>
       <w:r>
-        <w:t xml:space="preserve"> discrete latent regimes (e.g., bull, bear, inflationary) governing return distributions.</w:t>
+        <w:t xml:space="preserve"> discrete regimes (bear, normal, bull) with simple Markov transition probabilities.</w:t>
       </w:r>
     </w:p>
     <w:p>
@@ -2239,15 +2236,13 @@
       </w:pPr>
       <w:r>
         <w:rPr>
-          <w:rStyle w:val="s1"/>
-          <w:rFonts w:eastAsiaTheme="majorEastAsia"/>
           <w:b/>
           <w:bCs/>
         </w:rPr>
-        <w:t>Income:</w:t>
-      </w:r>
-      <w:r>
-        <w:t xml:space="preserve"> stochastic but simplified income process.</w:t>
+        <w:t xml:space="preserve">Income: </w:t>
+      </w:r>
+      <w:r>
+        <w:t>simplified stochastic income process (e.g., 2–3 discrete states with Markov transitions).</w:t>
       </w:r>
     </w:p>
     <w:p>
@@ -2260,15 +2255,13 @@
       </w:pPr>
       <w:r>
         <w:rPr>
-          <w:rStyle w:val="s1"/>
-          <w:rFonts w:eastAsiaTheme="majorEastAsia"/>
           <w:b/>
           <w:bCs/>
         </w:rPr>
-        <w:t>Constraints:</w:t>
-      </w:r>
-      <w:r>
-        <w:t xml:space="preserve"> transaction costs, no-shorting or limited leverage, portfolio weight bounds.</w:t>
+        <w:t>Actions:</w:t>
+      </w:r>
+      <w:r>
+        <w:t xml:space="preserve"> discretized or coarsely gridded portfolio weights (e.g., 10–20% increments) and consumption fractions; no-shorting constraint.</w:t>
       </w:r>
     </w:p>
     <w:p>
@@ -2281,16 +2274,13 @@
       </w:pPr>
       <w:r>
         <w:rPr>
-          <w:rStyle w:val="s1"/>
-          <w:rFonts w:eastAsiaTheme="majorEastAsia"/>
           <w:b/>
           <w:bCs/>
         </w:rPr>
-        <w:lastRenderedPageBreak/>
-        <w:t>Objective:</w:t>
-      </w:r>
-      <w:r>
-        <w:t xml:space="preserve"> maximize lifetime utility of consumption plus terminal retirement utility.</w:t>
+        <w:t>Evaluation:</w:t>
+      </w:r>
+      <w:r>
+        <w:t xml:space="preserve"> compare RL-learned policies against DP-optimal, fixed allocation, and glidepath benchmarks on expected utility, terminal wealth, and risk metrics.</w:t>
       </w:r>
     </w:p>
     <w:p>

</xml_diff>